<commit_message>
final version of Lastenheft
</commit_message>
<xml_diff>
--- a/Dokumentation/01-Lastenheft/Lastenheft FaPro.docx
+++ b/Dokumentation/01-Lastenheft/Lastenheft FaPro.docx
@@ -62,1390 +62,6 @@
         </w:rPr>
       </w:r>
     </w:p>
-    <w:tbl>
-      <w:tblPr>
-        <w:tblStyle w:val="Table1"/>
-        <w:tblW w:w="9638.0" w:type="dxa"/>
-        <w:jc w:val="left"/>
-        <w:tblInd w:w="100.0" w:type="pct"/>
-        <w:tblBorders>
-          <w:top w:color="000000" w:space="0" w:sz="8" w:val="single"/>
-          <w:left w:color="000000" w:space="0" w:sz="8" w:val="single"/>
-          <w:bottom w:color="000000" w:space="0" w:sz="8" w:val="single"/>
-          <w:right w:color="000000" w:space="0" w:sz="8" w:val="single"/>
-          <w:insideH w:color="000000" w:space="0" w:sz="8" w:val="single"/>
-          <w:insideV w:color="000000" w:space="0" w:sz="8" w:val="single"/>
-        </w:tblBorders>
-        <w:tblLayout w:type="fixed"/>
-        <w:tblLook w:val="0600"/>
-      </w:tblPr>
-      <w:tblGrid>
-        <w:gridCol w:w="1927.6"/>
-        <w:gridCol w:w="1927.6"/>
-        <w:gridCol w:w="1927.6"/>
-        <w:gridCol w:w="1927.6"/>
-        <w:gridCol w:w="1927.6"/>
-        <w:tblGridChange w:id="0">
-          <w:tblGrid>
-            <w:gridCol w:w="1927.6"/>
-            <w:gridCol w:w="1927.6"/>
-            <w:gridCol w:w="1927.6"/>
-            <w:gridCol w:w="1927.6"/>
-            <w:gridCol w:w="1927.6"/>
-          </w:tblGrid>
-        </w:tblGridChange>
-      </w:tblGrid>
-      <w:tr>
-        <w:tc>
-          <w:tcPr>
-            <w:shd w:fill="auto" w:val="clear"/>
-            <w:tcMar>
-              <w:top w:w="100.0" w:type="dxa"/>
-              <w:left w:w="100.0" w:type="dxa"/>
-              <w:bottom w:w="100.0" w:type="dxa"/>
-              <w:right w:w="100.0" w:type="dxa"/>
-            </w:tcMar>
-            <w:vAlign w:val="top"/>
-          </w:tcPr>
-          <w:p>
-            <w:pPr>
-              <w:keepNext w:val="0"/>
-              <w:keepLines w:val="0"/>
-              <w:widowControl w:val="0"/>
-              <w:pBdr>
-                <w:top w:space="0" w:sz="0" w:val="nil"/>
-                <w:left w:space="0" w:sz="0" w:val="nil"/>
-                <w:bottom w:space="0" w:sz="0" w:val="nil"/>
-                <w:right w:space="0" w:sz="0" w:val="nil"/>
-                <w:between w:space="0" w:sz="0" w:val="nil"/>
-              </w:pBdr>
-              <w:shd w:fill="auto" w:val="clear"/>
-              <w:spacing w:after="0" w:before="0" w:line="240" w:lineRule="auto"/>
-              <w:ind w:left="0" w:right="0" w:firstLine="0"/>
-              <w:jc w:val="left"/>
-              <w:rPr>
-                <w:b w:val="1"/>
-              </w:rPr>
-            </w:pPr>
-            <w:r>
-              <w:rPr>
-                <w:b w:val="1"/>
-                <w:rtl w:val="0"/>
-              </w:rPr>
-              <w:t xml:space="preserve">Vorschlag</w:t>
-            </w:r>
-          </w:p>
-        </w:tc>
-        <w:tc>
-          <w:tcPr>
-            <w:shd w:fill="auto" w:val="clear"/>
-            <w:tcMar>
-              <w:top w:w="100.0" w:type="dxa"/>
-              <w:left w:w="100.0" w:type="dxa"/>
-              <w:bottom w:w="100.0" w:type="dxa"/>
-              <w:right w:w="100.0" w:type="dxa"/>
-            </w:tcMar>
-            <w:vAlign w:val="top"/>
-          </w:tcPr>
-          <w:p>
-            <w:pPr>
-              <w:keepNext w:val="0"/>
-              <w:keepLines w:val="0"/>
-              <w:widowControl w:val="0"/>
-              <w:pBdr>
-                <w:top w:space="0" w:sz="0" w:val="nil"/>
-                <w:left w:space="0" w:sz="0" w:val="nil"/>
-                <w:bottom w:space="0" w:sz="0" w:val="nil"/>
-                <w:right w:space="0" w:sz="0" w:val="nil"/>
-                <w:between w:space="0" w:sz="0" w:val="nil"/>
-              </w:pBdr>
-              <w:shd w:fill="auto" w:val="clear"/>
-              <w:spacing w:after="0" w:before="0" w:line="240" w:lineRule="auto"/>
-              <w:ind w:left="0" w:right="0" w:firstLine="0"/>
-              <w:jc w:val="left"/>
-              <w:rPr>
-                <w:b w:val="1"/>
-              </w:rPr>
-            </w:pPr>
-            <w:r>
-              <w:rPr>
-                <w:b w:val="1"/>
-                <w:rtl w:val="0"/>
-              </w:rPr>
-              <w:t xml:space="preserve">Yannik</w:t>
-            </w:r>
-          </w:p>
-        </w:tc>
-        <w:tc>
-          <w:tcPr>
-            <w:shd w:fill="auto" w:val="clear"/>
-            <w:tcMar>
-              <w:top w:w="100.0" w:type="dxa"/>
-              <w:left w:w="100.0" w:type="dxa"/>
-              <w:bottom w:w="100.0" w:type="dxa"/>
-              <w:right w:w="100.0" w:type="dxa"/>
-            </w:tcMar>
-            <w:vAlign w:val="top"/>
-          </w:tcPr>
-          <w:p>
-            <w:pPr>
-              <w:keepNext w:val="0"/>
-              <w:keepLines w:val="0"/>
-              <w:widowControl w:val="0"/>
-              <w:pBdr>
-                <w:top w:space="0" w:sz="0" w:val="nil"/>
-                <w:left w:space="0" w:sz="0" w:val="nil"/>
-                <w:bottom w:space="0" w:sz="0" w:val="nil"/>
-                <w:right w:space="0" w:sz="0" w:val="nil"/>
-                <w:between w:space="0" w:sz="0" w:val="nil"/>
-              </w:pBdr>
-              <w:shd w:fill="auto" w:val="clear"/>
-              <w:spacing w:after="0" w:before="0" w:line="240" w:lineRule="auto"/>
-              <w:ind w:left="0" w:right="0" w:firstLine="0"/>
-              <w:jc w:val="left"/>
-              <w:rPr>
-                <w:b w:val="1"/>
-              </w:rPr>
-            </w:pPr>
-            <w:r>
-              <w:rPr>
-                <w:b w:val="1"/>
-                <w:rtl w:val="0"/>
-              </w:rPr>
-              <w:t xml:space="preserve">Benedikt</w:t>
-            </w:r>
-          </w:p>
-        </w:tc>
-        <w:tc>
-          <w:tcPr>
-            <w:shd w:fill="auto" w:val="clear"/>
-            <w:tcMar>
-              <w:top w:w="100.0" w:type="dxa"/>
-              <w:left w:w="100.0" w:type="dxa"/>
-              <w:bottom w:w="100.0" w:type="dxa"/>
-              <w:right w:w="100.0" w:type="dxa"/>
-            </w:tcMar>
-            <w:vAlign w:val="top"/>
-          </w:tcPr>
-          <w:p>
-            <w:pPr>
-              <w:keepNext w:val="0"/>
-              <w:keepLines w:val="0"/>
-              <w:widowControl w:val="0"/>
-              <w:pBdr>
-                <w:top w:space="0" w:sz="0" w:val="nil"/>
-                <w:left w:space="0" w:sz="0" w:val="nil"/>
-                <w:bottom w:space="0" w:sz="0" w:val="nil"/>
-                <w:right w:space="0" w:sz="0" w:val="nil"/>
-                <w:between w:space="0" w:sz="0" w:val="nil"/>
-              </w:pBdr>
-              <w:shd w:fill="auto" w:val="clear"/>
-              <w:spacing w:after="0" w:before="0" w:line="240" w:lineRule="auto"/>
-              <w:ind w:left="0" w:right="0" w:firstLine="0"/>
-              <w:jc w:val="left"/>
-              <w:rPr>
-                <w:b w:val="1"/>
-              </w:rPr>
-            </w:pPr>
-            <w:r>
-              <w:rPr>
-                <w:b w:val="1"/>
-                <w:rtl w:val="0"/>
-              </w:rPr>
-              <w:t xml:space="preserve">Dmitry</w:t>
-            </w:r>
-          </w:p>
-        </w:tc>
-        <w:tc>
-          <w:tcPr>
-            <w:shd w:fill="auto" w:val="clear"/>
-            <w:tcMar>
-              <w:top w:w="100.0" w:type="dxa"/>
-              <w:left w:w="100.0" w:type="dxa"/>
-              <w:bottom w:w="100.0" w:type="dxa"/>
-              <w:right w:w="100.0" w:type="dxa"/>
-            </w:tcMar>
-            <w:vAlign w:val="top"/>
-          </w:tcPr>
-          <w:p>
-            <w:pPr>
-              <w:keepNext w:val="0"/>
-              <w:keepLines w:val="0"/>
-              <w:widowControl w:val="0"/>
-              <w:pBdr>
-                <w:top w:space="0" w:sz="0" w:val="nil"/>
-                <w:left w:space="0" w:sz="0" w:val="nil"/>
-                <w:bottom w:space="0" w:sz="0" w:val="nil"/>
-                <w:right w:space="0" w:sz="0" w:val="nil"/>
-                <w:between w:space="0" w:sz="0" w:val="nil"/>
-              </w:pBdr>
-              <w:shd w:fill="auto" w:val="clear"/>
-              <w:spacing w:after="0" w:before="0" w:line="240" w:lineRule="auto"/>
-              <w:ind w:left="0" w:right="0" w:firstLine="0"/>
-              <w:jc w:val="left"/>
-              <w:rPr>
-                <w:b w:val="1"/>
-              </w:rPr>
-            </w:pPr>
-            <w:r>
-              <w:rPr>
-                <w:b w:val="1"/>
-                <w:rtl w:val="0"/>
-              </w:rPr>
-              <w:t xml:space="preserve">Wajdi</w:t>
-            </w:r>
-          </w:p>
-        </w:tc>
-      </w:tr>
-      <w:tr>
-        <w:tc>
-          <w:tcPr>
-            <w:shd w:fill="auto" w:val="clear"/>
-            <w:tcMar>
-              <w:top w:w="100.0" w:type="dxa"/>
-              <w:left w:w="100.0" w:type="dxa"/>
-              <w:bottom w:w="100.0" w:type="dxa"/>
-              <w:right w:w="100.0" w:type="dxa"/>
-            </w:tcMar>
-            <w:vAlign w:val="top"/>
-          </w:tcPr>
-          <w:p>
-            <w:pPr>
-              <w:keepNext w:val="0"/>
-              <w:keepLines w:val="0"/>
-              <w:widowControl w:val="0"/>
-              <w:pBdr>
-                <w:top w:space="0" w:sz="0" w:val="nil"/>
-                <w:left w:space="0" w:sz="0" w:val="nil"/>
-                <w:bottom w:space="0" w:sz="0" w:val="nil"/>
-                <w:right w:space="0" w:sz="0" w:val="nil"/>
-                <w:between w:space="0" w:sz="0" w:val="nil"/>
-              </w:pBdr>
-              <w:shd w:fill="auto" w:val="clear"/>
-              <w:spacing w:after="0" w:before="0" w:line="240" w:lineRule="auto"/>
-              <w:ind w:left="0" w:right="0" w:firstLine="0"/>
-              <w:jc w:val="left"/>
-              <w:rPr/>
-            </w:pPr>
-            <w:r>
-              <w:rPr>
-                <w:rtl w:val="0"/>
-              </w:rPr>
-              <w:t xml:space="preserve">Corona 2 Go</w:t>
-            </w:r>
-          </w:p>
-        </w:tc>
-        <w:tc>
-          <w:tcPr>
-            <w:shd w:fill="auto" w:val="clear"/>
-            <w:tcMar>
-              <w:top w:w="100.0" w:type="dxa"/>
-              <w:left w:w="100.0" w:type="dxa"/>
-              <w:bottom w:w="100.0" w:type="dxa"/>
-              <w:right w:w="100.0" w:type="dxa"/>
-            </w:tcMar>
-            <w:vAlign w:val="top"/>
-          </w:tcPr>
-          <w:p>
-            <w:pPr>
-              <w:keepNext w:val="0"/>
-              <w:keepLines w:val="0"/>
-              <w:widowControl w:val="0"/>
-              <w:pBdr>
-                <w:top w:space="0" w:sz="0" w:val="nil"/>
-                <w:left w:space="0" w:sz="0" w:val="nil"/>
-                <w:bottom w:space="0" w:sz="0" w:val="nil"/>
-                <w:right w:space="0" w:sz="0" w:val="nil"/>
-                <w:between w:space="0" w:sz="0" w:val="nil"/>
-              </w:pBdr>
-              <w:shd w:fill="auto" w:val="clear"/>
-              <w:spacing w:after="0" w:before="0" w:line="240" w:lineRule="auto"/>
-              <w:ind w:left="0" w:right="0" w:firstLine="0"/>
-              <w:jc w:val="left"/>
-              <w:rPr/>
-            </w:pPr>
-            <w:r>
-              <w:rPr>
-                <w:rtl w:val="0"/>
-              </w:rPr>
-            </w:r>
-          </w:p>
-        </w:tc>
-        <w:tc>
-          <w:tcPr>
-            <w:shd w:fill="auto" w:val="clear"/>
-            <w:tcMar>
-              <w:top w:w="100.0" w:type="dxa"/>
-              <w:left w:w="100.0" w:type="dxa"/>
-              <w:bottom w:w="100.0" w:type="dxa"/>
-              <w:right w:w="100.0" w:type="dxa"/>
-            </w:tcMar>
-            <w:vAlign w:val="top"/>
-          </w:tcPr>
-          <w:p>
-            <w:pPr>
-              <w:keepNext w:val="0"/>
-              <w:keepLines w:val="0"/>
-              <w:widowControl w:val="0"/>
-              <w:pBdr>
-                <w:top w:space="0" w:sz="0" w:val="nil"/>
-                <w:left w:space="0" w:sz="0" w:val="nil"/>
-                <w:bottom w:space="0" w:sz="0" w:val="nil"/>
-                <w:right w:space="0" w:sz="0" w:val="nil"/>
-                <w:between w:space="0" w:sz="0" w:val="nil"/>
-              </w:pBdr>
-              <w:shd w:fill="auto" w:val="clear"/>
-              <w:spacing w:after="0" w:before="0" w:line="240" w:lineRule="auto"/>
-              <w:ind w:left="0" w:right="0" w:firstLine="0"/>
-              <w:jc w:val="left"/>
-              <w:rPr/>
-            </w:pPr>
-            <w:r>
-              <w:rPr>
-                <w:rtl w:val="0"/>
-              </w:rPr>
-            </w:r>
-          </w:p>
-        </w:tc>
-        <w:tc>
-          <w:tcPr>
-            <w:shd w:fill="auto" w:val="clear"/>
-            <w:tcMar>
-              <w:top w:w="100.0" w:type="dxa"/>
-              <w:left w:w="100.0" w:type="dxa"/>
-              <w:bottom w:w="100.0" w:type="dxa"/>
-              <w:right w:w="100.0" w:type="dxa"/>
-            </w:tcMar>
-            <w:vAlign w:val="top"/>
-          </w:tcPr>
-          <w:p>
-            <w:pPr>
-              <w:keepNext w:val="0"/>
-              <w:keepLines w:val="0"/>
-              <w:widowControl w:val="0"/>
-              <w:pBdr>
-                <w:top w:space="0" w:sz="0" w:val="nil"/>
-                <w:left w:space="0" w:sz="0" w:val="nil"/>
-                <w:bottom w:space="0" w:sz="0" w:val="nil"/>
-                <w:right w:space="0" w:sz="0" w:val="nil"/>
-                <w:between w:space="0" w:sz="0" w:val="nil"/>
-              </w:pBdr>
-              <w:shd w:fill="auto" w:val="clear"/>
-              <w:spacing w:after="0" w:before="0" w:line="240" w:lineRule="auto"/>
-              <w:ind w:left="0" w:right="0" w:firstLine="0"/>
-              <w:jc w:val="left"/>
-              <w:rPr/>
-            </w:pPr>
-            <w:r>
-              <w:rPr>
-                <w:rtl w:val="0"/>
-              </w:rPr>
-            </w:r>
-          </w:p>
-        </w:tc>
-        <w:tc>
-          <w:tcPr>
-            <w:shd w:fill="auto" w:val="clear"/>
-            <w:tcMar>
-              <w:top w:w="100.0" w:type="dxa"/>
-              <w:left w:w="100.0" w:type="dxa"/>
-              <w:bottom w:w="100.0" w:type="dxa"/>
-              <w:right w:w="100.0" w:type="dxa"/>
-            </w:tcMar>
-            <w:vAlign w:val="top"/>
-          </w:tcPr>
-          <w:p>
-            <w:pPr>
-              <w:keepNext w:val="0"/>
-              <w:keepLines w:val="0"/>
-              <w:widowControl w:val="0"/>
-              <w:pBdr>
-                <w:top w:space="0" w:sz="0" w:val="nil"/>
-                <w:left w:space="0" w:sz="0" w:val="nil"/>
-                <w:bottom w:space="0" w:sz="0" w:val="nil"/>
-                <w:right w:space="0" w:sz="0" w:val="nil"/>
-                <w:between w:space="0" w:sz="0" w:val="nil"/>
-              </w:pBdr>
-              <w:shd w:fill="auto" w:val="clear"/>
-              <w:spacing w:after="0" w:before="0" w:line="240" w:lineRule="auto"/>
-              <w:ind w:left="0" w:right="0" w:firstLine="0"/>
-              <w:jc w:val="left"/>
-              <w:rPr/>
-            </w:pPr>
-            <w:r>
-              <w:rPr>
-                <w:rtl w:val="0"/>
-              </w:rPr>
-            </w:r>
-          </w:p>
-        </w:tc>
-      </w:tr>
-      <w:tr>
-        <w:tc>
-          <w:tcPr>
-            <w:shd w:fill="auto" w:val="clear"/>
-            <w:tcMar>
-              <w:top w:w="100.0" w:type="dxa"/>
-              <w:left w:w="100.0" w:type="dxa"/>
-              <w:bottom w:w="100.0" w:type="dxa"/>
-              <w:right w:w="100.0" w:type="dxa"/>
-            </w:tcMar>
-            <w:vAlign w:val="top"/>
-          </w:tcPr>
-          <w:p>
-            <w:pPr>
-              <w:keepNext w:val="0"/>
-              <w:keepLines w:val="0"/>
-              <w:widowControl w:val="0"/>
-              <w:pBdr>
-                <w:top w:space="0" w:sz="0" w:val="nil"/>
-                <w:left w:space="0" w:sz="0" w:val="nil"/>
-                <w:bottom w:space="0" w:sz="0" w:val="nil"/>
-                <w:right w:space="0" w:sz="0" w:val="nil"/>
-                <w:between w:space="0" w:sz="0" w:val="nil"/>
-              </w:pBdr>
-              <w:shd w:fill="auto" w:val="clear"/>
-              <w:spacing w:after="0" w:before="0" w:line="240" w:lineRule="auto"/>
-              <w:ind w:left="0" w:right="0" w:firstLine="0"/>
-              <w:jc w:val="left"/>
-              <w:rPr/>
-            </w:pPr>
-            <w:r>
-              <w:rPr>
-                <w:rtl w:val="0"/>
-              </w:rPr>
-              <w:t xml:space="preserve">Vergissmeinnicht</w:t>
-            </w:r>
-          </w:p>
-        </w:tc>
-        <w:tc>
-          <w:tcPr>
-            <w:shd w:fill="auto" w:val="clear"/>
-            <w:tcMar>
-              <w:top w:w="100.0" w:type="dxa"/>
-              <w:left w:w="100.0" w:type="dxa"/>
-              <w:bottom w:w="100.0" w:type="dxa"/>
-              <w:right w:w="100.0" w:type="dxa"/>
-            </w:tcMar>
-            <w:vAlign w:val="top"/>
-          </w:tcPr>
-          <w:p>
-            <w:pPr>
-              <w:keepNext w:val="0"/>
-              <w:keepLines w:val="0"/>
-              <w:widowControl w:val="0"/>
-              <w:pBdr>
-                <w:top w:space="0" w:sz="0" w:val="nil"/>
-                <w:left w:space="0" w:sz="0" w:val="nil"/>
-                <w:bottom w:space="0" w:sz="0" w:val="nil"/>
-                <w:right w:space="0" w:sz="0" w:val="nil"/>
-                <w:between w:space="0" w:sz="0" w:val="nil"/>
-              </w:pBdr>
-              <w:shd w:fill="auto" w:val="clear"/>
-              <w:spacing w:after="0" w:before="0" w:line="240" w:lineRule="auto"/>
-              <w:ind w:left="0" w:right="0" w:firstLine="0"/>
-              <w:jc w:val="left"/>
-              <w:rPr/>
-            </w:pPr>
-            <w:r>
-              <w:rPr>
-                <w:rtl w:val="0"/>
-              </w:rPr>
-            </w:r>
-          </w:p>
-        </w:tc>
-        <w:tc>
-          <w:tcPr>
-            <w:shd w:fill="auto" w:val="clear"/>
-            <w:tcMar>
-              <w:top w:w="100.0" w:type="dxa"/>
-              <w:left w:w="100.0" w:type="dxa"/>
-              <w:bottom w:w="100.0" w:type="dxa"/>
-              <w:right w:w="100.0" w:type="dxa"/>
-            </w:tcMar>
-            <w:vAlign w:val="top"/>
-          </w:tcPr>
-          <w:p>
-            <w:pPr>
-              <w:keepNext w:val="0"/>
-              <w:keepLines w:val="0"/>
-              <w:widowControl w:val="0"/>
-              <w:pBdr>
-                <w:top w:space="0" w:sz="0" w:val="nil"/>
-                <w:left w:space="0" w:sz="0" w:val="nil"/>
-                <w:bottom w:space="0" w:sz="0" w:val="nil"/>
-                <w:right w:space="0" w:sz="0" w:val="nil"/>
-                <w:between w:space="0" w:sz="0" w:val="nil"/>
-              </w:pBdr>
-              <w:shd w:fill="auto" w:val="clear"/>
-              <w:spacing w:after="0" w:before="0" w:line="240" w:lineRule="auto"/>
-              <w:ind w:left="0" w:right="0" w:firstLine="0"/>
-              <w:jc w:val="left"/>
-              <w:rPr/>
-            </w:pPr>
-            <w:r>
-              <w:rPr>
-                <w:rtl w:val="0"/>
-              </w:rPr>
-            </w:r>
-          </w:p>
-        </w:tc>
-        <w:tc>
-          <w:tcPr>
-            <w:shd w:fill="auto" w:val="clear"/>
-            <w:tcMar>
-              <w:top w:w="100.0" w:type="dxa"/>
-              <w:left w:w="100.0" w:type="dxa"/>
-              <w:bottom w:w="100.0" w:type="dxa"/>
-              <w:right w:w="100.0" w:type="dxa"/>
-            </w:tcMar>
-            <w:vAlign w:val="top"/>
-          </w:tcPr>
-          <w:p>
-            <w:pPr>
-              <w:keepNext w:val="0"/>
-              <w:keepLines w:val="0"/>
-              <w:widowControl w:val="0"/>
-              <w:pBdr>
-                <w:top w:space="0" w:sz="0" w:val="nil"/>
-                <w:left w:space="0" w:sz="0" w:val="nil"/>
-                <w:bottom w:space="0" w:sz="0" w:val="nil"/>
-                <w:right w:space="0" w:sz="0" w:val="nil"/>
-                <w:between w:space="0" w:sz="0" w:val="nil"/>
-              </w:pBdr>
-              <w:shd w:fill="auto" w:val="clear"/>
-              <w:spacing w:after="0" w:before="0" w:line="240" w:lineRule="auto"/>
-              <w:ind w:left="0" w:right="0" w:firstLine="0"/>
-              <w:jc w:val="left"/>
-              <w:rPr/>
-            </w:pPr>
-            <w:r>
-              <w:rPr>
-                <w:rtl w:val="0"/>
-              </w:rPr>
-            </w:r>
-          </w:p>
-        </w:tc>
-        <w:tc>
-          <w:tcPr>
-            <w:shd w:fill="auto" w:val="clear"/>
-            <w:tcMar>
-              <w:top w:w="100.0" w:type="dxa"/>
-              <w:left w:w="100.0" w:type="dxa"/>
-              <w:bottom w:w="100.0" w:type="dxa"/>
-              <w:right w:w="100.0" w:type="dxa"/>
-            </w:tcMar>
-            <w:vAlign w:val="top"/>
-          </w:tcPr>
-          <w:p>
-            <w:pPr>
-              <w:keepNext w:val="0"/>
-              <w:keepLines w:val="0"/>
-              <w:widowControl w:val="0"/>
-              <w:pBdr>
-                <w:top w:space="0" w:sz="0" w:val="nil"/>
-                <w:left w:space="0" w:sz="0" w:val="nil"/>
-                <w:bottom w:space="0" w:sz="0" w:val="nil"/>
-                <w:right w:space="0" w:sz="0" w:val="nil"/>
-                <w:between w:space="0" w:sz="0" w:val="nil"/>
-              </w:pBdr>
-              <w:shd w:fill="auto" w:val="clear"/>
-              <w:spacing w:after="0" w:before="0" w:line="240" w:lineRule="auto"/>
-              <w:ind w:left="0" w:right="0" w:firstLine="0"/>
-              <w:jc w:val="left"/>
-              <w:rPr/>
-            </w:pPr>
-            <w:r>
-              <w:rPr>
-                <w:rtl w:val="0"/>
-              </w:rPr>
-            </w:r>
-          </w:p>
-        </w:tc>
-      </w:tr>
-      <w:tr>
-        <w:tc>
-          <w:tcPr>
-            <w:shd w:fill="auto" w:val="clear"/>
-            <w:tcMar>
-              <w:top w:w="100.0" w:type="dxa"/>
-              <w:left w:w="100.0" w:type="dxa"/>
-              <w:bottom w:w="100.0" w:type="dxa"/>
-              <w:right w:w="100.0" w:type="dxa"/>
-            </w:tcMar>
-            <w:vAlign w:val="top"/>
-          </w:tcPr>
-          <w:p>
-            <w:pPr>
-              <w:keepNext w:val="0"/>
-              <w:keepLines w:val="0"/>
-              <w:widowControl w:val="0"/>
-              <w:pBdr>
-                <w:top w:space="0" w:sz="0" w:val="nil"/>
-                <w:left w:space="0" w:sz="0" w:val="nil"/>
-                <w:bottom w:space="0" w:sz="0" w:val="nil"/>
-                <w:right w:space="0" w:sz="0" w:val="nil"/>
-                <w:between w:space="0" w:sz="0" w:val="nil"/>
-              </w:pBdr>
-              <w:shd w:fill="auto" w:val="clear"/>
-              <w:spacing w:after="0" w:before="0" w:line="240" w:lineRule="auto"/>
-              <w:ind w:left="0" w:right="0" w:firstLine="0"/>
-              <w:jc w:val="left"/>
-              <w:rPr/>
-            </w:pPr>
-            <w:r>
-              <w:rPr>
-                <w:rtl w:val="0"/>
-              </w:rPr>
-              <w:t xml:space="preserve">CoronaCare</w:t>
-            </w:r>
-          </w:p>
-        </w:tc>
-        <w:tc>
-          <w:tcPr>
-            <w:shd w:fill="auto" w:val="clear"/>
-            <w:tcMar>
-              <w:top w:w="100.0" w:type="dxa"/>
-              <w:left w:w="100.0" w:type="dxa"/>
-              <w:bottom w:w="100.0" w:type="dxa"/>
-              <w:right w:w="100.0" w:type="dxa"/>
-            </w:tcMar>
-            <w:vAlign w:val="top"/>
-          </w:tcPr>
-          <w:p>
-            <w:pPr>
-              <w:keepNext w:val="0"/>
-              <w:keepLines w:val="0"/>
-              <w:widowControl w:val="0"/>
-              <w:pBdr>
-                <w:top w:space="0" w:sz="0" w:val="nil"/>
-                <w:left w:space="0" w:sz="0" w:val="nil"/>
-                <w:bottom w:space="0" w:sz="0" w:val="nil"/>
-                <w:right w:space="0" w:sz="0" w:val="nil"/>
-                <w:between w:space="0" w:sz="0" w:val="nil"/>
-              </w:pBdr>
-              <w:shd w:fill="auto" w:val="clear"/>
-              <w:spacing w:after="0" w:before="0" w:line="240" w:lineRule="auto"/>
-              <w:ind w:left="0" w:right="0" w:firstLine="0"/>
-              <w:jc w:val="left"/>
-              <w:rPr/>
-            </w:pPr>
-            <w:r>
-              <w:rPr>
-                <w:rtl w:val="0"/>
-              </w:rPr>
-            </w:r>
-          </w:p>
-        </w:tc>
-        <w:tc>
-          <w:tcPr>
-            <w:shd w:fill="auto" w:val="clear"/>
-            <w:tcMar>
-              <w:top w:w="100.0" w:type="dxa"/>
-              <w:left w:w="100.0" w:type="dxa"/>
-              <w:bottom w:w="100.0" w:type="dxa"/>
-              <w:right w:w="100.0" w:type="dxa"/>
-            </w:tcMar>
-            <w:vAlign w:val="top"/>
-          </w:tcPr>
-          <w:p>
-            <w:pPr>
-              <w:keepNext w:val="0"/>
-              <w:keepLines w:val="0"/>
-              <w:widowControl w:val="0"/>
-              <w:pBdr>
-                <w:top w:space="0" w:sz="0" w:val="nil"/>
-                <w:left w:space="0" w:sz="0" w:val="nil"/>
-                <w:bottom w:space="0" w:sz="0" w:val="nil"/>
-                <w:right w:space="0" w:sz="0" w:val="nil"/>
-                <w:between w:space="0" w:sz="0" w:val="nil"/>
-              </w:pBdr>
-              <w:shd w:fill="auto" w:val="clear"/>
-              <w:spacing w:after="0" w:before="0" w:line="240" w:lineRule="auto"/>
-              <w:ind w:left="0" w:right="0" w:firstLine="0"/>
-              <w:jc w:val="left"/>
-              <w:rPr/>
-            </w:pPr>
-            <w:r>
-              <w:rPr>
-                <w:rtl w:val="0"/>
-              </w:rPr>
-            </w:r>
-          </w:p>
-        </w:tc>
-        <w:tc>
-          <w:tcPr>
-            <w:shd w:fill="auto" w:val="clear"/>
-            <w:tcMar>
-              <w:top w:w="100.0" w:type="dxa"/>
-              <w:left w:w="100.0" w:type="dxa"/>
-              <w:bottom w:w="100.0" w:type="dxa"/>
-              <w:right w:w="100.0" w:type="dxa"/>
-            </w:tcMar>
-            <w:vAlign w:val="top"/>
-          </w:tcPr>
-          <w:p>
-            <w:pPr>
-              <w:keepNext w:val="0"/>
-              <w:keepLines w:val="0"/>
-              <w:widowControl w:val="0"/>
-              <w:pBdr>
-                <w:top w:space="0" w:sz="0" w:val="nil"/>
-                <w:left w:space="0" w:sz="0" w:val="nil"/>
-                <w:bottom w:space="0" w:sz="0" w:val="nil"/>
-                <w:right w:space="0" w:sz="0" w:val="nil"/>
-                <w:between w:space="0" w:sz="0" w:val="nil"/>
-              </w:pBdr>
-              <w:shd w:fill="auto" w:val="clear"/>
-              <w:spacing w:after="0" w:before="0" w:line="240" w:lineRule="auto"/>
-              <w:ind w:left="0" w:right="0" w:firstLine="0"/>
-              <w:jc w:val="left"/>
-              <w:rPr/>
-            </w:pPr>
-            <w:r>
-              <w:rPr>
-                <w:rtl w:val="0"/>
-              </w:rPr>
-            </w:r>
-          </w:p>
-        </w:tc>
-        <w:tc>
-          <w:tcPr>
-            <w:shd w:fill="auto" w:val="clear"/>
-            <w:tcMar>
-              <w:top w:w="100.0" w:type="dxa"/>
-              <w:left w:w="100.0" w:type="dxa"/>
-              <w:bottom w:w="100.0" w:type="dxa"/>
-              <w:right w:w="100.0" w:type="dxa"/>
-            </w:tcMar>
-            <w:vAlign w:val="top"/>
-          </w:tcPr>
-          <w:p>
-            <w:pPr>
-              <w:keepNext w:val="0"/>
-              <w:keepLines w:val="0"/>
-              <w:widowControl w:val="0"/>
-              <w:pBdr>
-                <w:top w:space="0" w:sz="0" w:val="nil"/>
-                <w:left w:space="0" w:sz="0" w:val="nil"/>
-                <w:bottom w:space="0" w:sz="0" w:val="nil"/>
-                <w:right w:space="0" w:sz="0" w:val="nil"/>
-                <w:between w:space="0" w:sz="0" w:val="nil"/>
-              </w:pBdr>
-              <w:shd w:fill="auto" w:val="clear"/>
-              <w:spacing w:after="0" w:before="0" w:line="240" w:lineRule="auto"/>
-              <w:ind w:left="0" w:right="0" w:firstLine="0"/>
-              <w:jc w:val="left"/>
-              <w:rPr/>
-            </w:pPr>
-            <w:r>
-              <w:rPr>
-                <w:rtl w:val="0"/>
-              </w:rPr>
-            </w:r>
-          </w:p>
-        </w:tc>
-      </w:tr>
-      <w:tr>
-        <w:tc>
-          <w:tcPr>
-            <w:shd w:fill="auto" w:val="clear"/>
-            <w:tcMar>
-              <w:top w:w="100.0" w:type="dxa"/>
-              <w:left w:w="100.0" w:type="dxa"/>
-              <w:bottom w:w="100.0" w:type="dxa"/>
-              <w:right w:w="100.0" w:type="dxa"/>
-            </w:tcMar>
-            <w:vAlign w:val="top"/>
-          </w:tcPr>
-          <w:p>
-            <w:pPr>
-              <w:keepNext w:val="0"/>
-              <w:keepLines w:val="0"/>
-              <w:widowControl w:val="0"/>
-              <w:pBdr>
-                <w:top w:space="0" w:sz="0" w:val="nil"/>
-                <w:left w:space="0" w:sz="0" w:val="nil"/>
-                <w:bottom w:space="0" w:sz="0" w:val="nil"/>
-                <w:right w:space="0" w:sz="0" w:val="nil"/>
-                <w:between w:space="0" w:sz="0" w:val="nil"/>
-              </w:pBdr>
-              <w:shd w:fill="auto" w:val="clear"/>
-              <w:spacing w:after="0" w:before="0" w:line="240" w:lineRule="auto"/>
-              <w:ind w:left="0" w:right="0" w:firstLine="0"/>
-              <w:jc w:val="left"/>
-              <w:rPr/>
-            </w:pPr>
-            <w:r>
-              <w:rPr>
-                <w:rtl w:val="0"/>
-              </w:rPr>
-              <w:t xml:space="preserve">CatchHelp</w:t>
-            </w:r>
-          </w:p>
-        </w:tc>
-        <w:tc>
-          <w:tcPr>
-            <w:shd w:fill="auto" w:val="clear"/>
-            <w:tcMar>
-              <w:top w:w="100.0" w:type="dxa"/>
-              <w:left w:w="100.0" w:type="dxa"/>
-              <w:bottom w:w="100.0" w:type="dxa"/>
-              <w:right w:w="100.0" w:type="dxa"/>
-            </w:tcMar>
-            <w:vAlign w:val="top"/>
-          </w:tcPr>
-          <w:p>
-            <w:pPr>
-              <w:keepNext w:val="0"/>
-              <w:keepLines w:val="0"/>
-              <w:widowControl w:val="0"/>
-              <w:pBdr>
-                <w:top w:space="0" w:sz="0" w:val="nil"/>
-                <w:left w:space="0" w:sz="0" w:val="nil"/>
-                <w:bottom w:space="0" w:sz="0" w:val="nil"/>
-                <w:right w:space="0" w:sz="0" w:val="nil"/>
-                <w:between w:space="0" w:sz="0" w:val="nil"/>
-              </w:pBdr>
-              <w:shd w:fill="auto" w:val="clear"/>
-              <w:spacing w:after="0" w:before="0" w:line="240" w:lineRule="auto"/>
-              <w:ind w:left="0" w:right="0" w:firstLine="0"/>
-              <w:jc w:val="left"/>
-              <w:rPr/>
-            </w:pPr>
-            <w:r>
-              <w:rPr>
-                <w:rtl w:val="0"/>
-              </w:rPr>
-            </w:r>
-          </w:p>
-        </w:tc>
-        <w:tc>
-          <w:tcPr>
-            <w:shd w:fill="auto" w:val="clear"/>
-            <w:tcMar>
-              <w:top w:w="100.0" w:type="dxa"/>
-              <w:left w:w="100.0" w:type="dxa"/>
-              <w:bottom w:w="100.0" w:type="dxa"/>
-              <w:right w:w="100.0" w:type="dxa"/>
-            </w:tcMar>
-            <w:vAlign w:val="top"/>
-          </w:tcPr>
-          <w:p>
-            <w:pPr>
-              <w:keepNext w:val="0"/>
-              <w:keepLines w:val="0"/>
-              <w:widowControl w:val="0"/>
-              <w:pBdr>
-                <w:top w:space="0" w:sz="0" w:val="nil"/>
-                <w:left w:space="0" w:sz="0" w:val="nil"/>
-                <w:bottom w:space="0" w:sz="0" w:val="nil"/>
-                <w:right w:space="0" w:sz="0" w:val="nil"/>
-                <w:between w:space="0" w:sz="0" w:val="nil"/>
-              </w:pBdr>
-              <w:shd w:fill="auto" w:val="clear"/>
-              <w:spacing w:after="0" w:before="0" w:line="240" w:lineRule="auto"/>
-              <w:ind w:left="0" w:right="0" w:firstLine="0"/>
-              <w:jc w:val="left"/>
-              <w:rPr/>
-            </w:pPr>
-            <w:r>
-              <w:rPr>
-                <w:rtl w:val="0"/>
-              </w:rPr>
-            </w:r>
-          </w:p>
-        </w:tc>
-        <w:tc>
-          <w:tcPr>
-            <w:shd w:fill="auto" w:val="clear"/>
-            <w:tcMar>
-              <w:top w:w="100.0" w:type="dxa"/>
-              <w:left w:w="100.0" w:type="dxa"/>
-              <w:bottom w:w="100.0" w:type="dxa"/>
-              <w:right w:w="100.0" w:type="dxa"/>
-            </w:tcMar>
-            <w:vAlign w:val="top"/>
-          </w:tcPr>
-          <w:p>
-            <w:pPr>
-              <w:keepNext w:val="0"/>
-              <w:keepLines w:val="0"/>
-              <w:widowControl w:val="0"/>
-              <w:pBdr>
-                <w:top w:space="0" w:sz="0" w:val="nil"/>
-                <w:left w:space="0" w:sz="0" w:val="nil"/>
-                <w:bottom w:space="0" w:sz="0" w:val="nil"/>
-                <w:right w:space="0" w:sz="0" w:val="nil"/>
-                <w:between w:space="0" w:sz="0" w:val="nil"/>
-              </w:pBdr>
-              <w:shd w:fill="auto" w:val="clear"/>
-              <w:spacing w:after="0" w:before="0" w:line="240" w:lineRule="auto"/>
-              <w:ind w:left="0" w:right="0" w:firstLine="0"/>
-              <w:jc w:val="left"/>
-              <w:rPr/>
-            </w:pPr>
-            <w:r>
-              <w:rPr>
-                <w:rtl w:val="0"/>
-              </w:rPr>
-            </w:r>
-          </w:p>
-        </w:tc>
-        <w:tc>
-          <w:tcPr>
-            <w:shd w:fill="auto" w:val="clear"/>
-            <w:tcMar>
-              <w:top w:w="100.0" w:type="dxa"/>
-              <w:left w:w="100.0" w:type="dxa"/>
-              <w:bottom w:w="100.0" w:type="dxa"/>
-              <w:right w:w="100.0" w:type="dxa"/>
-            </w:tcMar>
-            <w:vAlign w:val="top"/>
-          </w:tcPr>
-          <w:p>
-            <w:pPr>
-              <w:keepNext w:val="0"/>
-              <w:keepLines w:val="0"/>
-              <w:widowControl w:val="0"/>
-              <w:pBdr>
-                <w:top w:space="0" w:sz="0" w:val="nil"/>
-                <w:left w:space="0" w:sz="0" w:val="nil"/>
-                <w:bottom w:space="0" w:sz="0" w:val="nil"/>
-                <w:right w:space="0" w:sz="0" w:val="nil"/>
-                <w:between w:space="0" w:sz="0" w:val="nil"/>
-              </w:pBdr>
-              <w:shd w:fill="auto" w:val="clear"/>
-              <w:spacing w:after="0" w:before="0" w:line="240" w:lineRule="auto"/>
-              <w:ind w:left="0" w:right="0" w:firstLine="0"/>
-              <w:jc w:val="left"/>
-              <w:rPr/>
-            </w:pPr>
-            <w:r>
-              <w:rPr>
-                <w:rtl w:val="0"/>
-              </w:rPr>
-            </w:r>
-          </w:p>
-        </w:tc>
-      </w:tr>
-      <w:tr>
-        <w:tc>
-          <w:tcPr>
-            <w:shd w:fill="auto" w:val="clear"/>
-            <w:tcMar>
-              <w:top w:w="100.0" w:type="dxa"/>
-              <w:left w:w="100.0" w:type="dxa"/>
-              <w:bottom w:w="100.0" w:type="dxa"/>
-              <w:right w:w="100.0" w:type="dxa"/>
-            </w:tcMar>
-            <w:vAlign w:val="top"/>
-          </w:tcPr>
-          <w:p>
-            <w:pPr>
-              <w:keepNext w:val="0"/>
-              <w:keepLines w:val="0"/>
-              <w:widowControl w:val="0"/>
-              <w:pBdr>
-                <w:top w:space="0" w:sz="0" w:val="nil"/>
-                <w:left w:space="0" w:sz="0" w:val="nil"/>
-                <w:bottom w:space="0" w:sz="0" w:val="nil"/>
-                <w:right w:space="0" w:sz="0" w:val="nil"/>
-                <w:between w:space="0" w:sz="0" w:val="nil"/>
-              </w:pBdr>
-              <w:shd w:fill="auto" w:val="clear"/>
-              <w:spacing w:after="0" w:before="0" w:line="240" w:lineRule="auto"/>
-              <w:ind w:left="0" w:right="0" w:firstLine="0"/>
-              <w:jc w:val="left"/>
-              <w:rPr/>
-            </w:pPr>
-            <w:r>
-              <w:rPr>
-                <w:rtl w:val="0"/>
-              </w:rPr>
-              <w:t xml:space="preserve">NächstenLiebe</w:t>
-            </w:r>
-          </w:p>
-        </w:tc>
-        <w:tc>
-          <w:tcPr>
-            <w:shd w:fill="auto" w:val="clear"/>
-            <w:tcMar>
-              <w:top w:w="100.0" w:type="dxa"/>
-              <w:left w:w="100.0" w:type="dxa"/>
-              <w:bottom w:w="100.0" w:type="dxa"/>
-              <w:right w:w="100.0" w:type="dxa"/>
-            </w:tcMar>
-            <w:vAlign w:val="top"/>
-          </w:tcPr>
-          <w:p>
-            <w:pPr>
-              <w:keepNext w:val="0"/>
-              <w:keepLines w:val="0"/>
-              <w:widowControl w:val="0"/>
-              <w:pBdr>
-                <w:top w:space="0" w:sz="0" w:val="nil"/>
-                <w:left w:space="0" w:sz="0" w:val="nil"/>
-                <w:bottom w:space="0" w:sz="0" w:val="nil"/>
-                <w:right w:space="0" w:sz="0" w:val="nil"/>
-                <w:between w:space="0" w:sz="0" w:val="nil"/>
-              </w:pBdr>
-              <w:shd w:fill="auto" w:val="clear"/>
-              <w:spacing w:after="0" w:before="0" w:line="240" w:lineRule="auto"/>
-              <w:ind w:left="0" w:right="0" w:firstLine="0"/>
-              <w:jc w:val="left"/>
-              <w:rPr/>
-            </w:pPr>
-            <w:r>
-              <w:rPr>
-                <w:rtl w:val="0"/>
-              </w:rPr>
-            </w:r>
-          </w:p>
-        </w:tc>
-        <w:tc>
-          <w:tcPr>
-            <w:shd w:fill="auto" w:val="clear"/>
-            <w:tcMar>
-              <w:top w:w="100.0" w:type="dxa"/>
-              <w:left w:w="100.0" w:type="dxa"/>
-              <w:bottom w:w="100.0" w:type="dxa"/>
-              <w:right w:w="100.0" w:type="dxa"/>
-            </w:tcMar>
-            <w:vAlign w:val="top"/>
-          </w:tcPr>
-          <w:p>
-            <w:pPr>
-              <w:keepNext w:val="0"/>
-              <w:keepLines w:val="0"/>
-              <w:widowControl w:val="0"/>
-              <w:pBdr>
-                <w:top w:space="0" w:sz="0" w:val="nil"/>
-                <w:left w:space="0" w:sz="0" w:val="nil"/>
-                <w:bottom w:space="0" w:sz="0" w:val="nil"/>
-                <w:right w:space="0" w:sz="0" w:val="nil"/>
-                <w:between w:space="0" w:sz="0" w:val="nil"/>
-              </w:pBdr>
-              <w:shd w:fill="auto" w:val="clear"/>
-              <w:spacing w:after="0" w:before="0" w:line="240" w:lineRule="auto"/>
-              <w:ind w:left="0" w:right="0" w:firstLine="0"/>
-              <w:jc w:val="left"/>
-              <w:rPr/>
-            </w:pPr>
-            <w:r>
-              <w:rPr>
-                <w:rtl w:val="0"/>
-              </w:rPr>
-            </w:r>
-          </w:p>
-        </w:tc>
-        <w:tc>
-          <w:tcPr>
-            <w:shd w:fill="auto" w:val="clear"/>
-            <w:tcMar>
-              <w:top w:w="100.0" w:type="dxa"/>
-              <w:left w:w="100.0" w:type="dxa"/>
-              <w:bottom w:w="100.0" w:type="dxa"/>
-              <w:right w:w="100.0" w:type="dxa"/>
-            </w:tcMar>
-            <w:vAlign w:val="top"/>
-          </w:tcPr>
-          <w:p>
-            <w:pPr>
-              <w:keepNext w:val="0"/>
-              <w:keepLines w:val="0"/>
-              <w:widowControl w:val="0"/>
-              <w:pBdr>
-                <w:top w:space="0" w:sz="0" w:val="nil"/>
-                <w:left w:space="0" w:sz="0" w:val="nil"/>
-                <w:bottom w:space="0" w:sz="0" w:val="nil"/>
-                <w:right w:space="0" w:sz="0" w:val="nil"/>
-                <w:between w:space="0" w:sz="0" w:val="nil"/>
-              </w:pBdr>
-              <w:shd w:fill="auto" w:val="clear"/>
-              <w:spacing w:after="0" w:before="0" w:line="240" w:lineRule="auto"/>
-              <w:ind w:left="0" w:right="0" w:firstLine="0"/>
-              <w:jc w:val="left"/>
-              <w:rPr/>
-            </w:pPr>
-            <w:r>
-              <w:rPr>
-                <w:rtl w:val="0"/>
-              </w:rPr>
-            </w:r>
-          </w:p>
-        </w:tc>
-        <w:tc>
-          <w:tcPr>
-            <w:shd w:fill="auto" w:val="clear"/>
-            <w:tcMar>
-              <w:top w:w="100.0" w:type="dxa"/>
-              <w:left w:w="100.0" w:type="dxa"/>
-              <w:bottom w:w="100.0" w:type="dxa"/>
-              <w:right w:w="100.0" w:type="dxa"/>
-            </w:tcMar>
-            <w:vAlign w:val="top"/>
-          </w:tcPr>
-          <w:p>
-            <w:pPr>
-              <w:keepNext w:val="0"/>
-              <w:keepLines w:val="0"/>
-              <w:widowControl w:val="0"/>
-              <w:pBdr>
-                <w:top w:space="0" w:sz="0" w:val="nil"/>
-                <w:left w:space="0" w:sz="0" w:val="nil"/>
-                <w:bottom w:space="0" w:sz="0" w:val="nil"/>
-                <w:right w:space="0" w:sz="0" w:val="nil"/>
-                <w:between w:space="0" w:sz="0" w:val="nil"/>
-              </w:pBdr>
-              <w:shd w:fill="auto" w:val="clear"/>
-              <w:spacing w:after="0" w:before="0" w:line="240" w:lineRule="auto"/>
-              <w:ind w:left="0" w:right="0" w:firstLine="0"/>
-              <w:jc w:val="left"/>
-              <w:rPr/>
-            </w:pPr>
-            <w:r>
-              <w:rPr>
-                <w:rtl w:val="0"/>
-              </w:rPr>
-            </w:r>
-          </w:p>
-        </w:tc>
-      </w:tr>
-      <w:tr>
-        <w:tc>
-          <w:tcPr>
-            <w:shd w:fill="auto" w:val="clear"/>
-            <w:tcMar>
-              <w:top w:w="100.0" w:type="dxa"/>
-              <w:left w:w="100.0" w:type="dxa"/>
-              <w:bottom w:w="100.0" w:type="dxa"/>
-              <w:right w:w="100.0" w:type="dxa"/>
-            </w:tcMar>
-            <w:vAlign w:val="top"/>
-          </w:tcPr>
-          <w:p>
-            <w:pPr>
-              <w:keepNext w:val="0"/>
-              <w:keepLines w:val="0"/>
-              <w:widowControl w:val="0"/>
-              <w:pBdr>
-                <w:top w:space="0" w:sz="0" w:val="nil"/>
-                <w:left w:space="0" w:sz="0" w:val="nil"/>
-                <w:bottom w:space="0" w:sz="0" w:val="nil"/>
-                <w:right w:space="0" w:sz="0" w:val="nil"/>
-                <w:between w:space="0" w:sz="0" w:val="nil"/>
-              </w:pBdr>
-              <w:shd w:fill="auto" w:val="clear"/>
-              <w:spacing w:after="0" w:before="0" w:line="240" w:lineRule="auto"/>
-              <w:ind w:left="0" w:right="0" w:firstLine="0"/>
-              <w:jc w:val="left"/>
-              <w:rPr/>
-            </w:pPr>
-            <w:r>
-              <w:rPr>
-                <w:rtl w:val="0"/>
-              </w:rPr>
-              <w:t xml:space="preserve">LocalHero</w:t>
-            </w:r>
-          </w:p>
-        </w:tc>
-        <w:tc>
-          <w:tcPr>
-            <w:shd w:fill="auto" w:val="clear"/>
-            <w:tcMar>
-              <w:top w:w="100.0" w:type="dxa"/>
-              <w:left w:w="100.0" w:type="dxa"/>
-              <w:bottom w:w="100.0" w:type="dxa"/>
-              <w:right w:w="100.0" w:type="dxa"/>
-            </w:tcMar>
-            <w:vAlign w:val="top"/>
-          </w:tcPr>
-          <w:p>
-            <w:pPr>
-              <w:keepNext w:val="0"/>
-              <w:keepLines w:val="0"/>
-              <w:widowControl w:val="0"/>
-              <w:pBdr>
-                <w:top w:space="0" w:sz="0" w:val="nil"/>
-                <w:left w:space="0" w:sz="0" w:val="nil"/>
-                <w:bottom w:space="0" w:sz="0" w:val="nil"/>
-                <w:right w:space="0" w:sz="0" w:val="nil"/>
-                <w:between w:space="0" w:sz="0" w:val="nil"/>
-              </w:pBdr>
-              <w:shd w:fill="auto" w:val="clear"/>
-              <w:spacing w:after="0" w:before="0" w:line="240" w:lineRule="auto"/>
-              <w:ind w:left="0" w:right="0" w:firstLine="0"/>
-              <w:jc w:val="left"/>
-              <w:rPr/>
-            </w:pPr>
-            <w:r>
-              <w:rPr>
-                <w:rtl w:val="0"/>
-              </w:rPr>
-            </w:r>
-          </w:p>
-        </w:tc>
-        <w:tc>
-          <w:tcPr>
-            <w:shd w:fill="auto" w:val="clear"/>
-            <w:tcMar>
-              <w:top w:w="100.0" w:type="dxa"/>
-              <w:left w:w="100.0" w:type="dxa"/>
-              <w:bottom w:w="100.0" w:type="dxa"/>
-              <w:right w:w="100.0" w:type="dxa"/>
-            </w:tcMar>
-            <w:vAlign w:val="top"/>
-          </w:tcPr>
-          <w:p>
-            <w:pPr>
-              <w:keepNext w:val="0"/>
-              <w:keepLines w:val="0"/>
-              <w:widowControl w:val="0"/>
-              <w:pBdr>
-                <w:top w:space="0" w:sz="0" w:val="nil"/>
-                <w:left w:space="0" w:sz="0" w:val="nil"/>
-                <w:bottom w:space="0" w:sz="0" w:val="nil"/>
-                <w:right w:space="0" w:sz="0" w:val="nil"/>
-                <w:between w:space="0" w:sz="0" w:val="nil"/>
-              </w:pBdr>
-              <w:shd w:fill="auto" w:val="clear"/>
-              <w:spacing w:after="0" w:before="0" w:line="240" w:lineRule="auto"/>
-              <w:ind w:left="0" w:right="0" w:firstLine="0"/>
-              <w:jc w:val="left"/>
-              <w:rPr/>
-            </w:pPr>
-            <w:r>
-              <w:rPr>
-                <w:rtl w:val="0"/>
-              </w:rPr>
-            </w:r>
-          </w:p>
-        </w:tc>
-        <w:tc>
-          <w:tcPr>
-            <w:shd w:fill="auto" w:val="clear"/>
-            <w:tcMar>
-              <w:top w:w="100.0" w:type="dxa"/>
-              <w:left w:w="100.0" w:type="dxa"/>
-              <w:bottom w:w="100.0" w:type="dxa"/>
-              <w:right w:w="100.0" w:type="dxa"/>
-            </w:tcMar>
-            <w:vAlign w:val="top"/>
-          </w:tcPr>
-          <w:p>
-            <w:pPr>
-              <w:keepNext w:val="0"/>
-              <w:keepLines w:val="0"/>
-              <w:widowControl w:val="0"/>
-              <w:pBdr>
-                <w:top w:space="0" w:sz="0" w:val="nil"/>
-                <w:left w:space="0" w:sz="0" w:val="nil"/>
-                <w:bottom w:space="0" w:sz="0" w:val="nil"/>
-                <w:right w:space="0" w:sz="0" w:val="nil"/>
-                <w:between w:space="0" w:sz="0" w:val="nil"/>
-              </w:pBdr>
-              <w:shd w:fill="auto" w:val="clear"/>
-              <w:spacing w:after="0" w:before="0" w:line="240" w:lineRule="auto"/>
-              <w:ind w:left="0" w:right="0" w:firstLine="0"/>
-              <w:jc w:val="left"/>
-              <w:rPr/>
-            </w:pPr>
-            <w:r>
-              <w:rPr>
-                <w:rtl w:val="0"/>
-              </w:rPr>
-            </w:r>
-          </w:p>
-        </w:tc>
-        <w:tc>
-          <w:tcPr>
-            <w:shd w:fill="auto" w:val="clear"/>
-            <w:tcMar>
-              <w:top w:w="100.0" w:type="dxa"/>
-              <w:left w:w="100.0" w:type="dxa"/>
-              <w:bottom w:w="100.0" w:type="dxa"/>
-              <w:right w:w="100.0" w:type="dxa"/>
-            </w:tcMar>
-            <w:vAlign w:val="top"/>
-          </w:tcPr>
-          <w:p>
-            <w:pPr>
-              <w:keepNext w:val="0"/>
-              <w:keepLines w:val="0"/>
-              <w:widowControl w:val="0"/>
-              <w:pBdr>
-                <w:top w:space="0" w:sz="0" w:val="nil"/>
-                <w:left w:space="0" w:sz="0" w:val="nil"/>
-                <w:bottom w:space="0" w:sz="0" w:val="nil"/>
-                <w:right w:space="0" w:sz="0" w:val="nil"/>
-                <w:between w:space="0" w:sz="0" w:val="nil"/>
-              </w:pBdr>
-              <w:shd w:fill="auto" w:val="clear"/>
-              <w:spacing w:after="0" w:before="0" w:line="240" w:lineRule="auto"/>
-              <w:ind w:left="0" w:right="0" w:firstLine="0"/>
-              <w:jc w:val="left"/>
-              <w:rPr/>
-            </w:pPr>
-            <w:r>
-              <w:rPr>
-                <w:rtl w:val="0"/>
-              </w:rPr>
-            </w:r>
-          </w:p>
-        </w:tc>
-      </w:tr>
-    </w:tbl>
-    <w:p>
-      <w:pPr>
-        <w:rPr/>
-      </w:pPr>
-      <w:r>
-        <w:rPr>
-          <w:rtl w:val="0"/>
-        </w:rPr>
-      </w:r>
-    </w:p>
-    <w:p>
-      <w:pPr>
-        <w:rPr/>
-      </w:pPr>
-      <w:r>
-        <w:rPr>
-          <w:rtl w:val="0"/>
-        </w:rPr>
-      </w:r>
-    </w:p>
-    <w:p>
-      <w:pPr>
-        <w:rPr/>
-      </w:pPr>
-      <w:r>
-        <w:rPr>
-          <w:rtl w:val="0"/>
-        </w:rPr>
-      </w:r>
-    </w:p>
-    <w:p>
-      <w:pPr>
-        <w:rPr/>
-      </w:pPr>
-      <w:r>
-        <w:rPr>
-          <w:rtl w:val="0"/>
-        </w:rPr>
-      </w:r>
-    </w:p>
-    <w:p>
-      <w:pPr>
-        <w:rPr/>
-      </w:pPr>
-      <w:r>
-        <w:rPr>
-          <w:rtl w:val="0"/>
-        </w:rPr>
-      </w:r>
-    </w:p>
     <w:p>
       <w:pPr>
         <w:rPr/>
@@ -1546,52 +162,10 @@
       </w:pPr>
       <w:r>
         <w:rPr>
-          <w:sz w:val="24"/>
-          <w:szCs w:val="24"/>
-          <w:rtl w:val="0"/>
-        </w:rPr>
-        <w:t xml:space="preserve">Einkaufs App</w:t>
-      </w:r>
-      <w:r>
-        <w:rPr>
-          <w:rtl w:val="0"/>
-        </w:rPr>
-      </w:r>
-    </w:p>
-    <w:p>
-      <w:pPr>
-        <w:rPr/>
-      </w:pPr>
-      <w:r>
-        <w:rPr>
-          <w:rtl w:val="0"/>
-        </w:rPr>
-      </w:r>
-    </w:p>
-    <w:p>
-      <w:pPr>
-        <w:rPr/>
-      </w:pPr>
-      <w:r>
-        <w:rPr>
-          <w:rtl w:val="0"/>
-        </w:rPr>
-      </w:r>
-    </w:p>
-    <w:p>
-      <w:pPr>
-        <w:rPr/>
-      </w:pPr>
-      <w:r>
-        <w:rPr>
-          <w:rtl w:val="0"/>
-        </w:rPr>
-      </w:r>
-    </w:p>
-    <w:p>
-      <w:pPr>
-        <w:rPr/>
-      </w:pPr>
+          <w:rtl w:val="0"/>
+        </w:rPr>
+        <w:t xml:space="preserve">Vergissmeinnicht</w:t>
+      </w:r>
       <w:r>
         <w:rPr>
           <w:rtl w:val="0"/>
@@ -1787,7 +361,7 @@
         </w:rPr>
         <w:t xml:space="preserve">Letzte Änderung:</w:t>
         <w:tab/>
-        <w:t xml:space="preserve">28. April 2020</w:t>
+        <w:t xml:space="preserve">29. April 2020</w:t>
       </w:r>
     </w:p>
     <w:p>
@@ -1795,15 +369,8 @@
         <w:rPr/>
       </w:pPr>
       <w:r>
-        <w:rPr>
-          <w:rtl w:val="0"/>
-        </w:rPr>
-      </w:r>
-    </w:p>
-    <w:p>
-      <w:pPr>
-        <w:rPr/>
-      </w:pPr>
+        <w:br w:type="page"/>
+      </w:r>
       <w:r>
         <w:rPr>
           <w:rtl w:val="0"/>
@@ -1818,9 +385,6 @@
           <w:szCs w:val="32"/>
         </w:rPr>
       </w:pPr>
-      <w:r>
-        <w:br w:type="page"/>
-      </w:r>
       <w:r>
         <w:rPr>
           <w:b w:val="1"/>
@@ -2807,7 +1371,7 @@
     </w:p>
     <w:tbl>
       <w:tblPr>
-        <w:tblStyle w:val="Table2"/>
+        <w:tblStyle w:val="Table1"/>
         <w:tblW w:w="9970.0" w:type="dxa"/>
         <w:jc w:val="left"/>
         <w:tblInd w:w="0.0" w:type="dxa"/>
@@ -4532,7 +3096,7 @@
     </w:p>
     <w:tbl>
       <w:tblPr>
-        <w:tblStyle w:val="Table3"/>
+        <w:tblStyle w:val="Table2"/>
         <w:tblW w:w="9495.0" w:type="dxa"/>
         <w:jc w:val="left"/>
         <w:tblInd w:w="135.0" w:type="dxa"/>
@@ -7312,7 +5876,7 @@
     </w:p>
     <w:tbl>
       <w:tblPr>
-        <w:tblStyle w:val="Table4"/>
+        <w:tblStyle w:val="Table3"/>
         <w:tblW w:w="9495.0" w:type="dxa"/>
         <w:jc w:val="left"/>
         <w:tblInd w:w="135.0" w:type="dxa"/>
@@ -8635,7 +7199,7 @@
     </w:p>
     <w:tbl>
       <w:tblPr>
-        <w:tblStyle w:val="Table5"/>
+        <w:tblStyle w:val="Table4"/>
         <w:tblW w:w="9555.0" w:type="dxa"/>
         <w:jc w:val="left"/>
         <w:tblInd w:w="75.0" w:type="dxa"/>
@@ -9600,12 +8164,12 @@
             <wp:extent cx="3218498" cy="6308768"/>
             <wp:effectExtent b="0" l="0" r="0" t="0"/>
             <wp:wrapSquare wrapText="bothSides" distB="114300" distT="114300" distL="114300" distR="114300"/>
-            <wp:docPr id="2" name="image2.png"/>
+            <wp:docPr id="2" name="image1.png"/>
             <a:graphic>
               <a:graphicData uri="http://schemas.openxmlformats.org/drawingml/2006/picture">
                 <pic:pic>
                   <pic:nvPicPr>
-                    <pic:cNvPr id="0" name="image2.png"/>
+                    <pic:cNvPr id="0" name="image1.png"/>
                     <pic:cNvPicPr preferRelativeResize="0"/>
                   </pic:nvPicPr>
                   <pic:blipFill>
@@ -9656,11 +8220,7 @@
     <w:p>
       <w:pPr>
         <w:pStyle w:val="Heading1"/>
-        <w:numPr>
-          <w:ilvl w:val="0"/>
-          <w:numId w:val="3"/>
-        </w:numPr>
-        <w:ind w:left="432" w:hanging="432"/>
+        <w:ind w:firstLine="432"/>
         <w:rPr/>
       </w:pPr>
       <w:bookmarkStart w:colFirst="0" w:colLast="0" w:name="_heading=h.3rdcrjn" w:id="9"/>
@@ -9689,145 +8249,89 @@
           <w:numId w:val="2"/>
         </w:numPr>
         <w:ind w:left="720" w:hanging="360"/>
-        <w:rPr>
-          <w:u w:val="none"/>
-        </w:rPr>
-      </w:pPr>
-      <w:r>
-        <w:rPr>
-          <w:rtl w:val="0"/>
-        </w:rPr>
-        <w:t xml:space="preserve">Die Webapplikation soll auf jedem Funktionsfähigen Computer mit einem Modernen  Browser sowie auch als  mobilen Version auf dem Smartphone laufen.</w:t>
+      </w:pPr>
+      <w:r>
+        <w:rPr>
+          <w:rtl w:val="0"/>
+        </w:rPr>
+        <w:t xml:space="preserve">Herr Meyer aus Berlin ist Rentner. Mit seinen 80 Jahren Zählt er zur Corona Risikogruppe. Daher kann er alleine nicht einkaufen gehen. Seine Nachbarn helfen ihm zwar ab und zu, Aber er möchte Ihnen nicht andauernd zur Last fallen . Diese hatte gerade von einer App gehört, die es Herrn Meyer ermöglicht über das Mobiltelefon Erledigungen in Auftrag zu geben.</w:t>
       </w:r>
     </w:p>
     <w:p>
       <w:pPr>
-        <w:numPr>
-          <w:ilvl w:val="0"/>
-          <w:numId w:val="2"/>
-        </w:numPr>
-        <w:ind w:left="720" w:hanging="360"/>
-        <w:rPr>
-          <w:u w:val="none"/>
-        </w:rPr>
-      </w:pPr>
-      <w:r>
-        <w:rPr>
-          <w:rtl w:val="0"/>
-        </w:rPr>
-        <w:t xml:space="preserve">Die  Web- und mobile app müssen immer synchronisiert sein und die Daten parallel auf ein Server gespeichert werden.</w:t>
+        <w:ind w:left="720" w:firstLine="0"/>
+        <w:rPr/>
+      </w:pPr>
+      <w:r>
+        <w:rPr>
+          <w:rtl w:val="0"/>
+        </w:rPr>
+        <w:t xml:space="preserve">Am Telefon erklärte die Enkelin ihm wie er die App namens „Vergissmichnicht“ auf sein Smartphone herunterlädt. zum Glück Hat Herr Meyer ein Mobil Telefon Mit Android Betriebssystem.</w:t>
       </w:r>
     </w:p>
     <w:p>
       <w:pPr>
-        <w:numPr>
-          <w:ilvl w:val="0"/>
-          <w:numId w:val="2"/>
-        </w:numPr>
-        <w:ind w:left="720" w:hanging="360"/>
-        <w:rPr>
-          <w:u w:val="none"/>
-        </w:rPr>
-      </w:pPr>
-      <w:r>
-        <w:rPr>
-          <w:rtl w:val="0"/>
-        </w:rPr>
-        <w:t xml:space="preserve">Die App muss immer mit internet verbunden sein. Es ist  Einfach zu bedienen Und die Daten sind an der Oberfläche übersichtlich dargestellt. </w:t>
+        <w:ind w:left="720" w:firstLine="0"/>
+        <w:rPr/>
+      </w:pPr>
+      <w:r>
+        <w:rPr>
+          <w:rtl w:val="0"/>
+        </w:rPr>
+        <w:t xml:space="preserve">Außerdem ist die App so übersichtlich dass auch eher als älterer Mensch die Funktionen sehr leicht verstehen kann.</w:t>
       </w:r>
     </w:p>
     <w:p>
       <w:pPr>
-        <w:numPr>
-          <w:ilvl w:val="0"/>
-          <w:numId w:val="2"/>
-        </w:numPr>
-        <w:ind w:left="720" w:hanging="360"/>
-        <w:rPr>
-          <w:u w:val="none"/>
-        </w:rPr>
-      </w:pPr>
-      <w:r>
-        <w:rPr>
-          <w:rtl w:val="0"/>
-        </w:rPr>
-        <w:t xml:space="preserve">Um die Applikation nutzen zu können, muss der Benutzer sich erstmal registrieren Und anschließend einloggen.</w:t>
+        <w:ind w:left="720" w:firstLine="0"/>
+        <w:rPr/>
+      </w:pPr>
+      <w:r>
+        <w:rPr>
+          <w:rtl w:val="0"/>
+        </w:rPr>
+        <w:t xml:space="preserve"> Der Auftrag bei der community, die die App betreut, ein. Tom gehört zur Gruppe der Freiwilligen, die sich bereit erklärt haben, die Besorgungen zu erledigen. Bei ihm geht den Auftrag von Herrn Meyer ein. Über die Chat-Funktion in der App meldet sich Tom bei Herrn Meyer, um mit ihm eventuell noch offene Fragen zu klären.</w:t>
       </w:r>
     </w:p>
     <w:p>
       <w:pPr>
-        <w:numPr>
-          <w:ilvl w:val="0"/>
-          <w:numId w:val="2"/>
-        </w:numPr>
-        <w:ind w:left="720" w:hanging="360"/>
-        <w:rPr>
-          <w:u w:val="none"/>
-        </w:rPr>
-      </w:pPr>
-      <w:r>
-        <w:rPr>
-          <w:rtl w:val="0"/>
-        </w:rPr>
-        <w:t xml:space="preserve">Der Benutzer kann verschiedene Arten von Aufträgen erstellen , Der Inhalt des Auftrags und den Standort des Auftraggebers Wird bei den anderen Benutzern angezeigt.</w:t>
+        <w:ind w:left="720" w:firstLine="0"/>
+        <w:rPr/>
+      </w:pPr>
+      <w:r>
+        <w:rPr>
+          <w:rtl w:val="0"/>
+        </w:rPr>
+        <w:t xml:space="preserve">Die App zeigt Tom den genauen Standort von Herrn Meyer an. Da Tom zufällig in der Nähe wohnt, ist es für ihn kein Problem den Auftrag anzunehmen.Er fragt Herrn Meyer noch nach einigen Details – etwa ob dieser im Vorderhaus oder im Hinterhaus wohnt und wo er bei Abgabe der Bestellung klingeln muss – und schon ist er auf dem Weg zum Supermarkt, um dem Rentner zu helfen.</w:t>
       </w:r>
     </w:p>
     <w:p>
       <w:pPr>
-        <w:numPr>
-          <w:ilvl w:val="0"/>
-          <w:numId w:val="2"/>
-        </w:numPr>
-        <w:ind w:left="720" w:hanging="360"/>
-        <w:rPr>
-          <w:u w:val="none"/>
-        </w:rPr>
-      </w:pPr>
-      <w:r>
-        <w:rPr>
-          <w:rtl w:val="0"/>
-        </w:rPr>
-        <w:t xml:space="preserve">Der Auftrag bleibt sichtbar bis es von einem Auftragnehmer akzeptiert und bestätigt wird Die beidseitige Stornierung ist immer möglich.</w:t>
+        <w:ind w:left="720" w:firstLine="0"/>
+        <w:rPr/>
+      </w:pPr>
+      <w:r>
+        <w:rPr>
+          <w:rtl w:val="0"/>
+        </w:rPr>
+        <w:t xml:space="preserve">In dem Moment, in dem Tom die Lieferung bei Herrn Meyer abgibt, Wird der Auftrag aus der App gelöscht, so dass kein anderer der freiwilligen den Auftrag durchführen kann.</w:t>
       </w:r>
     </w:p>
     <w:p>
       <w:pPr>
-        <w:numPr>
-          <w:ilvl w:val="0"/>
-          <w:numId w:val="2"/>
-        </w:numPr>
-        <w:ind w:left="720" w:hanging="360"/>
-        <w:rPr>
-          <w:u w:val="none"/>
-        </w:rPr>
-      </w:pPr>
-      <w:r>
-        <w:rPr>
-          <w:rtl w:val="0"/>
-        </w:rPr>
-        <w:t xml:space="preserve">Die Applikation muss die Kommunikation zwischen dem Hilfe Sucher und dem Helfer  durch einen Chat ermöglichen.</w:t>
+        <w:ind w:left="720" w:firstLine="0"/>
+        <w:rPr/>
+      </w:pPr>
+      <w:r>
+        <w:rPr>
+          <w:rtl w:val="0"/>
+        </w:rPr>
+        <w:t xml:space="preserve">Herr Meyer ist hochzufrieden mit der schnellen und freundlichen Hilfe durch Tom und bedankt sich bei ihm mit einem Trinkgeld. Außerdem bewertet der Rentner den jungen Mann mit einer guten Bewertung und einem Kommentar in der App, so dass andere Hilfesuchende sofort wissen,Dass Tom ein zuverlässiger Helfer ist.</w:t>
       </w:r>
     </w:p>
     <w:p>
       <w:pPr>
-        <w:numPr>
-          <w:ilvl w:val="0"/>
-          <w:numId w:val="2"/>
-        </w:numPr>
-        <w:ind w:left="720" w:hanging="360"/>
-        <w:rPr>
-          <w:u w:val="none"/>
-        </w:rPr>
-      </w:pPr>
-      <w:r>
-        <w:rPr>
-          <w:rtl w:val="0"/>
-        </w:rPr>
-        <w:t xml:space="preserve">Nach der Erfüllung des Auftrags kann der Auftraggeber die Leistung des Auftragnehmers bewerten und Bemerkungen angeben.</w:t>
-      </w:r>
-    </w:p>
-    <w:p>
-      <w:pPr>
+        <w:ind w:left="720" w:firstLine="0"/>
         <w:rPr/>
       </w:pPr>
       <w:r>
@@ -9910,7 +8414,7 @@
     </w:p>
     <w:tbl>
       <w:tblPr>
-        <w:tblStyle w:val="Table6"/>
+        <w:tblStyle w:val="Table5"/>
         <w:tblW w:w="9772.936946902655" w:type="dxa"/>
         <w:jc w:val="left"/>
         <w:tblInd w:w="0.0" w:type="dxa"/>
@@ -10683,26 +9187,7 @@
     </w:tbl>
     <w:p>
       <w:pPr>
-        <w:rPr/>
-      </w:pPr>
-      <w:r>
-        <w:rPr>
-          <w:rtl w:val="0"/>
-        </w:rPr>
-      </w:r>
-    </w:p>
-    <w:p>
-      <w:pPr>
-        <w:rPr/>
-      </w:pPr>
-      <w:r>
-        <w:rPr>
-          <w:rtl w:val="0"/>
-        </w:rPr>
-      </w:r>
-    </w:p>
-    <w:p>
-      <w:pPr>
+        <w:ind w:left="0" w:firstLine="0"/>
         <w:rPr/>
       </w:pPr>
       <w:r>
@@ -10712,8 +9197,7 @@
       </w:r>
     </w:p>
     <w:sectPr>
-      <w:headerReference r:id="rId8" w:type="default"/>
-      <w:footerReference r:id="rId9" w:type="default"/>
+      <w:footerReference r:id="rId8" w:type="default"/>
       <w:pgSz w:h="16838" w:w="11906"/>
       <w:pgMar w:bottom="1134" w:top="1134" w:left="1134" w:right="1134" w:header="567" w:footer="284"/>
       <w:pgNumType w:start="1"/>
@@ -10750,8 +9234,8 @@
   </w:p>
   <w:tbl>
     <w:tblPr>
-      <w:tblStyle w:val="Table8"/>
-      <w:tblW w:w="9709.0" w:type="dxa"/>
+      <w:tblStyle w:val="Table6"/>
+      <w:tblW w:w="9715.0" w:type="dxa"/>
       <w:jc w:val="left"/>
       <w:tblInd w:w="0.0" w:type="dxa"/>
       <w:tblBorders>
@@ -10763,14 +9247,14 @@
     <w:tblGrid>
       <w:gridCol w:w="6550"/>
       <w:gridCol w:w="1620"/>
-      <w:gridCol w:w="180"/>
-      <w:gridCol w:w="1359"/>
+      <w:gridCol w:w="105"/>
+      <w:gridCol w:w="1440"/>
       <w:tblGridChange w:id="0">
         <w:tblGrid>
           <w:gridCol w:w="6550"/>
           <w:gridCol w:w="1620"/>
-          <w:gridCol w:w="180"/>
-          <w:gridCol w:w="1359"/>
+          <w:gridCol w:w="105"/>
+          <w:gridCol w:w="1440"/>
         </w:tblGrid>
       </w:tblGridChange>
     </w:tblGrid>
@@ -10938,7 +9422,7 @@
             <w:shd w:fill="auto" w:val="clear"/>
             <w:spacing w:after="120" w:before="120" w:line="240" w:lineRule="auto"/>
             <w:ind w:left="0" w:right="0" w:firstLine="0"/>
-            <w:jc w:val="center"/>
+            <w:jc w:val="left"/>
             <w:rPr>
               <w:rFonts w:ascii="Calibri" w:cs="Calibri" w:eastAsia="Calibri" w:hAnsi="Calibri"/>
               <w:b w:val="0"/>
@@ -11045,269 +9529,6 @@
     </w:r>
   </w:p>
 </w:ftr>
-</file>
-
-<file path=word/header1.xml><?xml version="1.0" encoding="utf-8"?>
-<w:hdr xmlns:mc="http://schemas.openxmlformats.org/markup-compatibility/2006" xmlns:o="urn:schemas-microsoft-com:office:office" xmlns:r="http://schemas.openxmlformats.org/officeDocument/2006/relationships" xmlns:m="http://schemas.openxmlformats.org/officeDocument/2006/math" xmlns:v="urn:schemas-microsoft-com:vml" xmlns:wp="http://schemas.openxmlformats.org/drawingml/2006/wordprocessingDrawing" xmlns:w10="urn:schemas-microsoft-com:office:word" xmlns:w="http://schemas.openxmlformats.org/wordprocessingml/2006/main" xmlns:wne="http://schemas.microsoft.com/office/word/2006/wordml" xmlns:sl="http://schemas.openxmlformats.org/schemaLibrary/2006/main" xmlns:a="http://schemas.openxmlformats.org/drawingml/2006/main" xmlns:pic="http://schemas.openxmlformats.org/drawingml/2006/picture" xmlns:c="http://schemas.openxmlformats.org/drawingml/2006/chart" xmlns:lc="http://schemas.openxmlformats.org/drawingml/2006/lockedCanvas" xmlns:dgm="http://schemas.openxmlformats.org/drawingml/2006/diagram" xmlns:wps="http://schemas.microsoft.com/office/word/2010/wordprocessingShape" xmlns:wpg="http://schemas.microsoft.com/office/word/2010/wordprocessingGroup" xmlns:w14="http://schemas.microsoft.com/office/word/2010/wordml" xmlns:w15="http://schemas.microsoft.com/office/word/2012/wordml">
-  <w:p>
-    <w:pPr>
-      <w:keepNext w:val="0"/>
-      <w:keepLines w:val="0"/>
-      <w:widowControl w:val="0"/>
-      <w:pBdr>
-        <w:top w:space="0" w:sz="0" w:val="nil"/>
-        <w:left w:space="0" w:sz="0" w:val="nil"/>
-        <w:bottom w:space="0" w:sz="0" w:val="nil"/>
-        <w:right w:space="0" w:sz="0" w:val="nil"/>
-        <w:between w:space="0" w:sz="0" w:val="nil"/>
-      </w:pBdr>
-      <w:shd w:fill="auto" w:val="clear"/>
-      <w:spacing w:after="0" w:before="0" w:line="276" w:lineRule="auto"/>
-      <w:ind w:left="0" w:right="0" w:firstLine="0"/>
-      <w:jc w:val="left"/>
-      <w:rPr/>
-    </w:pPr>
-    <w:r>
-      <w:rPr>
-        <w:rtl w:val="0"/>
-      </w:rPr>
-    </w:r>
-  </w:p>
-  <w:tbl>
-    <w:tblPr>
-      <w:tblStyle w:val="Table7"/>
-      <w:tblW w:w="9709.0" w:type="dxa"/>
-      <w:jc w:val="left"/>
-      <w:tblInd w:w="0.0" w:type="dxa"/>
-      <w:tblBorders>
-        <w:bottom w:color="808080" w:space="0" w:sz="4" w:val="single"/>
-      </w:tblBorders>
-      <w:tblLayout w:type="fixed"/>
-      <w:tblLook w:val="0000"/>
-    </w:tblPr>
-    <w:tblGrid>
-      <w:gridCol w:w="5457"/>
-      <w:gridCol w:w="4252"/>
-      <w:tblGridChange w:id="0">
-        <w:tblGrid>
-          <w:gridCol w:w="5457"/>
-          <w:gridCol w:w="4252"/>
-        </w:tblGrid>
-      </w:tblGridChange>
-    </w:tblGrid>
-    <w:tr>
-      <w:tc>
-        <w:tcPr>
-          <w:tcBorders>
-            <w:bottom w:color="000000" w:space="0" w:sz="4" w:val="single"/>
-          </w:tcBorders>
-        </w:tcPr>
-        <w:p>
-          <w:pPr>
-            <w:keepNext w:val="0"/>
-            <w:keepLines w:val="0"/>
-            <w:widowControl w:val="1"/>
-            <w:pBdr>
-              <w:top w:space="0" w:sz="0" w:val="nil"/>
-              <w:left w:space="0" w:sz="0" w:val="nil"/>
-              <w:bottom w:space="0" w:sz="0" w:val="nil"/>
-              <w:right w:space="0" w:sz="0" w:val="nil"/>
-              <w:between w:space="0" w:sz="0" w:val="nil"/>
-            </w:pBdr>
-            <w:shd w:fill="auto" w:val="clear"/>
-            <w:tabs>
-              <w:tab w:val="center" w:pos="4536"/>
-              <w:tab w:val="right" w:pos="9072"/>
-            </w:tabs>
-            <w:spacing w:after="0" w:before="0" w:line="240" w:lineRule="auto"/>
-            <w:ind w:left="0" w:right="0" w:firstLine="0"/>
-            <w:jc w:val="left"/>
-            <w:rPr>
-              <w:rFonts w:ascii="Calibri" w:cs="Calibri" w:eastAsia="Calibri" w:hAnsi="Calibri"/>
-              <w:b w:val="0"/>
-              <w:i w:val="0"/>
-              <w:smallCaps w:val="0"/>
-              <w:strike w:val="0"/>
-              <w:color w:val="000000"/>
-              <w:sz w:val="22"/>
-              <w:szCs w:val="22"/>
-              <w:u w:val="none"/>
-              <w:shd w:fill="auto" w:val="clear"/>
-              <w:vertAlign w:val="baseline"/>
-            </w:rPr>
-          </w:pPr>
-          <w:r>
-            <w:rPr>
-              <w:rFonts w:ascii="Calibri" w:cs="Calibri" w:eastAsia="Calibri" w:hAnsi="Calibri"/>
-              <w:b w:val="0"/>
-              <w:i w:val="0"/>
-              <w:smallCaps w:val="0"/>
-              <w:strike w:val="0"/>
-              <w:color w:val="000000"/>
-              <w:sz w:val="22"/>
-              <w:szCs w:val="22"/>
-              <w:u w:val="none"/>
-              <w:shd w:fill="auto" w:val="clear"/>
-              <w:vertAlign w:val="baseline"/>
-              <w:rtl w:val="0"/>
-            </w:rPr>
-            <w:t xml:space="preserve">Lastenheft</w:t>
-          </w:r>
-        </w:p>
-        <w:p>
-          <w:pPr>
-            <w:keepNext w:val="0"/>
-            <w:keepLines w:val="0"/>
-            <w:widowControl w:val="1"/>
-            <w:pBdr>
-              <w:top w:space="0" w:sz="0" w:val="nil"/>
-              <w:left w:space="0" w:sz="0" w:val="nil"/>
-              <w:bottom w:space="0" w:sz="0" w:val="nil"/>
-              <w:right w:space="0" w:sz="0" w:val="nil"/>
-              <w:between w:space="0" w:sz="0" w:val="nil"/>
-            </w:pBdr>
-            <w:shd w:fill="auto" w:val="clear"/>
-            <w:tabs>
-              <w:tab w:val="center" w:pos="4536"/>
-              <w:tab w:val="right" w:pos="9072"/>
-            </w:tabs>
-            <w:spacing w:after="0" w:before="0" w:line="240" w:lineRule="auto"/>
-            <w:ind w:left="0" w:right="0" w:firstLine="0"/>
-            <w:jc w:val="left"/>
-            <w:rPr>
-              <w:rFonts w:ascii="Calibri" w:cs="Calibri" w:eastAsia="Calibri" w:hAnsi="Calibri"/>
-              <w:b w:val="0"/>
-              <w:i w:val="0"/>
-              <w:smallCaps w:val="0"/>
-              <w:strike w:val="0"/>
-              <w:color w:val="000000"/>
-              <w:sz w:val="22"/>
-              <w:szCs w:val="22"/>
-              <w:u w:val="none"/>
-              <w:shd w:fill="auto" w:val="clear"/>
-              <w:vertAlign w:val="baseline"/>
-            </w:rPr>
-          </w:pPr>
-          <w:r>
-            <w:rPr>
-              <w:rtl w:val="0"/>
-            </w:rPr>
-            <w:t xml:space="preserve">Einkaufs App</w:t>
-          </w:r>
-          <w:r>
-            <w:rPr>
-              <w:rtl w:val="0"/>
-            </w:rPr>
-          </w:r>
-        </w:p>
-      </w:tc>
-      <w:tc>
-        <w:tcPr>
-          <w:tcBorders>
-            <w:bottom w:color="000000" w:space="0" w:sz="4" w:val="single"/>
-          </w:tcBorders>
-        </w:tcPr>
-        <w:p>
-          <w:pPr>
-            <w:keepNext w:val="0"/>
-            <w:keepLines w:val="0"/>
-            <w:widowControl w:val="1"/>
-            <w:pBdr>
-              <w:top w:space="0" w:sz="0" w:val="nil"/>
-              <w:left w:space="0" w:sz="0" w:val="nil"/>
-              <w:bottom w:space="0" w:sz="0" w:val="nil"/>
-              <w:right w:space="0" w:sz="0" w:val="nil"/>
-              <w:between w:space="0" w:sz="0" w:val="nil"/>
-            </w:pBdr>
-            <w:shd w:fill="auto" w:val="clear"/>
-            <w:tabs>
-              <w:tab w:val="center" w:pos="4536"/>
-              <w:tab w:val="right" w:pos="9072"/>
-            </w:tabs>
-            <w:spacing w:after="0" w:before="0" w:line="240" w:lineRule="auto"/>
-            <w:ind w:left="0" w:right="0" w:firstLine="0"/>
-            <w:jc w:val="right"/>
-            <w:rPr>
-              <w:rFonts w:ascii="Calibri" w:cs="Calibri" w:eastAsia="Calibri" w:hAnsi="Calibri"/>
-              <w:b w:val="0"/>
-              <w:i w:val="0"/>
-              <w:smallCaps w:val="0"/>
-              <w:strike w:val="0"/>
-              <w:color w:val="000000"/>
-              <w:sz w:val="22"/>
-              <w:szCs w:val="22"/>
-              <w:u w:val="none"/>
-              <w:shd w:fill="auto" w:val="clear"/>
-              <w:vertAlign w:val="baseline"/>
-            </w:rPr>
-          </w:pPr>
-          <w:r>
-            <w:rPr>
-              <w:rFonts w:ascii="Calibri" w:cs="Calibri" w:eastAsia="Calibri" w:hAnsi="Calibri"/>
-              <w:b w:val="0"/>
-              <w:i w:val="0"/>
-              <w:smallCaps w:val="0"/>
-              <w:strike w:val="0"/>
-              <w:color w:val="000000"/>
-              <w:sz w:val="22"/>
-              <w:szCs w:val="22"/>
-              <w:u w:val="none"/>
-              <w:shd w:fill="auto" w:val="clear"/>
-              <w:vertAlign w:val="baseline"/>
-            </w:rPr>
-            <w:drawing>
-              <wp:inline distB="0" distT="0" distL="0" distR="0">
-                <wp:extent cx="804545" cy="262255"/>
-                <wp:effectExtent b="0" l="0" r="0" t="0"/>
-                <wp:docPr descr="htw_logo_green.gif" id="3" name="image1.gif"/>
-                <a:graphic>
-                  <a:graphicData uri="http://schemas.openxmlformats.org/drawingml/2006/picture">
-                    <pic:pic>
-                      <pic:nvPicPr>
-                        <pic:cNvPr descr="htw_logo_green.gif" id="0" name="image1.gif"/>
-                        <pic:cNvPicPr preferRelativeResize="0"/>
-                      </pic:nvPicPr>
-                      <pic:blipFill>
-                        <a:blip r:embed="rId1"/>
-                        <a:srcRect b="0" l="0" r="0" t="0"/>
-                        <a:stretch>
-                          <a:fillRect/>
-                        </a:stretch>
-                      </pic:blipFill>
-                      <pic:spPr>
-                        <a:xfrm>
-                          <a:off x="0" y="0"/>
-                          <a:ext cx="804545" cy="262255"/>
-                        </a:xfrm>
-                        <a:prstGeom prst="rect"/>
-                        <a:ln/>
-                      </pic:spPr>
-                    </pic:pic>
-                  </a:graphicData>
-                </a:graphic>
-              </wp:inline>
-            </w:drawing>
-          </w:r>
-          <w:r>
-            <w:rPr>
-              <w:rtl w:val="0"/>
-            </w:rPr>
-          </w:r>
-        </w:p>
-      </w:tc>
-    </w:tr>
-  </w:tbl>
-  <w:p>
-    <w:pPr>
-      <w:rPr/>
-    </w:pPr>
-    <w:r>
-      <w:rPr>
-        <w:rtl w:val="0"/>
-      </w:rPr>
-    </w:r>
-  </w:p>
-</w:hdr>
 </file>
 
 <file path=word/numbering.xml><?xml version="1.0" encoding="utf-8"?>
@@ -12489,10 +10710,10 @@
       <w:tblStyleRowBandSize w:val="1"/>
       <w:tblStyleColBandSize w:val="1"/>
       <w:tblCellMar>
-        <w:top w:w="100.0" w:type="dxa"/>
-        <w:left w:w="100.0" w:type="dxa"/>
-        <w:bottom w:w="100.0" w:type="dxa"/>
-        <w:right w:w="100.0" w:type="dxa"/>
+        <w:top w:w="0.0" w:type="dxa"/>
+        <w:left w:w="70.0" w:type="dxa"/>
+        <w:bottom w:w="0.0" w:type="dxa"/>
+        <w:right w:w="70.0" w:type="dxa"/>
       </w:tblCellMar>
     </w:tblPr>
   </w:style>
@@ -12503,11 +10724,61 @@
       <w:tblStyleColBandSize w:val="1"/>
       <w:tblCellMar>
         <w:top w:w="0.0" w:type="dxa"/>
-        <w:left w:w="70.0" w:type="dxa"/>
+        <w:left w:w="115.0" w:type="dxa"/>
         <w:bottom w:w="0.0" w:type="dxa"/>
-        <w:right w:w="70.0" w:type="dxa"/>
+        <w:right w:w="115.0" w:type="dxa"/>
       </w:tblCellMar>
     </w:tblPr>
+    <w:tcPr>
+      <w:shd w:fill="dbe5f1" w:val="clear"/>
+    </w:tcPr>
+    <w:tblStylePr w:type="band1Horz">
+      <w:tcPr>
+        <w:shd w:fill="dbe5f1" w:val="clear"/>
+      </w:tcPr>
+    </w:tblStylePr>
+    <w:tblStylePr w:type="band1Vert">
+      <w:tcPr>
+        <w:shd w:fill="dbe5f1" w:val="clear"/>
+      </w:tcPr>
+    </w:tblStylePr>
+    <w:tblStylePr w:type="firstCol">
+      <w:rPr>
+        <w:b w:val="1"/>
+      </w:rPr>
+    </w:tblStylePr>
+    <w:tblStylePr w:type="firstRow">
+      <w:rPr>
+        <w:b w:val="1"/>
+        <w:color w:val="ffffff"/>
+      </w:rPr>
+      <w:tcPr>
+        <w:tcBorders>
+          <w:top w:color="4f81bd" w:space="0" w:sz="4" w:val="single"/>
+          <w:left w:color="4f81bd" w:space="0" w:sz="4" w:val="single"/>
+          <w:bottom w:color="4f81bd" w:space="0" w:sz="4" w:val="single"/>
+          <w:right w:color="4f81bd" w:space="0" w:sz="4" w:val="single"/>
+          <w:insideH w:color="000000" w:space="0" w:sz="0" w:val="nil"/>
+          <w:insideV w:color="000000" w:space="0" w:sz="0" w:val="nil"/>
+        </w:tcBorders>
+        <w:shd w:fill="4f81bd" w:val="clear"/>
+      </w:tcPr>
+    </w:tblStylePr>
+    <w:tblStylePr w:type="lastCol">
+      <w:rPr>
+        <w:b w:val="1"/>
+      </w:rPr>
+    </w:tblStylePr>
+    <w:tblStylePr w:type="lastRow">
+      <w:rPr>
+        <w:b w:val="1"/>
+      </w:rPr>
+      <w:tcPr>
+        <w:tcBorders>
+          <w:top w:color="4f81bd" w:space="0" w:sz="4" w:val="single"/>
+        </w:tcBorders>
+      </w:tcPr>
+    </w:tblStylePr>
   </w:style>
   <w:style w:type="table" w:styleId="Table3">
     <w:basedOn w:val="TableNormal"/>
@@ -12699,82 +10970,6 @@
     </w:tblStylePr>
   </w:style>
   <w:style w:type="table" w:styleId="Table6">
-    <w:basedOn w:val="TableNormal"/>
-    <w:tblPr>
-      <w:tblStyleRowBandSize w:val="1"/>
-      <w:tblStyleColBandSize w:val="1"/>
-      <w:tblCellMar>
-        <w:top w:w="0.0" w:type="dxa"/>
-        <w:left w:w="115.0" w:type="dxa"/>
-        <w:bottom w:w="0.0" w:type="dxa"/>
-        <w:right w:w="115.0" w:type="dxa"/>
-      </w:tblCellMar>
-    </w:tblPr>
-    <w:tcPr>
-      <w:shd w:fill="dbe5f1" w:val="clear"/>
-    </w:tcPr>
-    <w:tblStylePr w:type="band1Horz">
-      <w:tcPr>
-        <w:shd w:fill="dbe5f1" w:val="clear"/>
-      </w:tcPr>
-    </w:tblStylePr>
-    <w:tblStylePr w:type="band1Vert">
-      <w:tcPr>
-        <w:shd w:fill="dbe5f1" w:val="clear"/>
-      </w:tcPr>
-    </w:tblStylePr>
-    <w:tblStylePr w:type="firstCol">
-      <w:rPr>
-        <w:b w:val="1"/>
-      </w:rPr>
-    </w:tblStylePr>
-    <w:tblStylePr w:type="firstRow">
-      <w:rPr>
-        <w:b w:val="1"/>
-        <w:color w:val="ffffff"/>
-      </w:rPr>
-      <w:tcPr>
-        <w:tcBorders>
-          <w:top w:color="4f81bd" w:space="0" w:sz="4" w:val="single"/>
-          <w:left w:color="4f81bd" w:space="0" w:sz="4" w:val="single"/>
-          <w:bottom w:color="4f81bd" w:space="0" w:sz="4" w:val="single"/>
-          <w:right w:color="4f81bd" w:space="0" w:sz="4" w:val="single"/>
-          <w:insideH w:color="000000" w:space="0" w:sz="0" w:val="nil"/>
-          <w:insideV w:color="000000" w:space="0" w:sz="0" w:val="nil"/>
-        </w:tcBorders>
-        <w:shd w:fill="4f81bd" w:val="clear"/>
-      </w:tcPr>
-    </w:tblStylePr>
-    <w:tblStylePr w:type="lastCol">
-      <w:rPr>
-        <w:b w:val="1"/>
-      </w:rPr>
-    </w:tblStylePr>
-    <w:tblStylePr w:type="lastRow">
-      <w:rPr>
-        <w:b w:val="1"/>
-      </w:rPr>
-      <w:tcPr>
-        <w:tcBorders>
-          <w:top w:color="4f81bd" w:space="0" w:sz="4" w:val="single"/>
-        </w:tcBorders>
-      </w:tcPr>
-    </w:tblStylePr>
-  </w:style>
-  <w:style w:type="table" w:styleId="Table7">
-    <w:basedOn w:val="TableNormal"/>
-    <w:tblPr>
-      <w:tblStyleRowBandSize w:val="1"/>
-      <w:tblStyleColBandSize w:val="1"/>
-      <w:tblCellMar>
-        <w:top w:w="0.0" w:type="dxa"/>
-        <w:left w:w="70.0" w:type="dxa"/>
-        <w:bottom w:w="0.0" w:type="dxa"/>
-        <w:right w:w="70.0" w:type="dxa"/>
-      </w:tblCellMar>
-    </w:tblPr>
-  </w:style>
-  <w:style w:type="table" w:styleId="Table8">
     <w:basedOn w:val="TableNormal"/>
     <w:tblPr>
       <w:tblStyleRowBandSize w:val="1"/>
@@ -13077,7 +11272,7 @@
 
 <file path=customXML/item1.xml><?xml version="1.0" encoding="utf-8"?>
 <go:gDocsCustomXmlDataStorage xmlns:go="http://customooxmlschemas.google.com/" xmlns:r="http://schemas.openxmlformats.org/officeDocument/2006/relationships">
-  <go:docsCustomData xmlns:go="http://customooxmlschemas.google.com/" roundtripDataSignature="AMtx7mjOd5AuXMiyLv4ygAVyvOIgBropdw==">AMUW2mVxD1BAOJYkbhfJIYb1q8EbYzGe2/BcnCgJfxjfA7I0Gk4lLq5yXtPcpSWxTokPlixnMZ3Dtg5DGtAlm+VpnZc/Vpmag+gEiCGAo42pMAikxokHaJ0q3r8XV8iFcvSredtRXRQUrdlvYxrkd3oA+HVmtZ1vIIKw8kqzUoOdJncEANdwMORLydodrVqxhSe0LiFWKqIqvpXiO0dp1dh4LuJGDbWaiX2BR+qrlqCTpUJPLgYfa3z6Jj1k43VJYlDQCZ9TLgixQmAePyrtNzNgkXg7LwS4UA==</go:docsCustomData>
+  <go:docsCustomData xmlns:go="http://customooxmlschemas.google.com/" roundtripDataSignature="AMtx7mjOd5AuXMiyLv4ygAVyvOIgBropdw==">AMUW2mV1fOIKYKmfFqxinAzxaQup9cAz9Mz0XDJU2RGCLThfMCKZwPwRjamk1UIRPTqb4uyOBjLmanCg+AevgHw0nt3RRLBAnvh+9M2XCkfqx0bpY0cLwZ7YaVM7PeTRt9ZhwAhHEdoZdiTUMF/9u3uLkkk1F+IFqY8maInkt5EWjMpLzYftJnBXp7/UXkzCUY23bUjeKFHZhLplkT5bg1G+3A3F3bwJk8StcbEYYtL1UqTfcmr3PXrQGXjsmIVQQl0O6ielJ10OG3OZLCsQNMJhn/8ZK8vExQ==</go:docsCustomData>
 </go:gDocsCustomXmlDataStorage>
 </file>
 

</xml_diff>